<commit_message>
Crude image demo, fix image relative path bug
Relies on a docx change, so this commit should be able to
reproduce the bugs where a relative image will not be included
</commit_message>
<xml_diff>
--- a/test/output.docx
+++ b/test/output.docx
@@ -45,15 +45,49 @@
       </ns0:pPr>
       <ns0:r>
         <ns0:rPr/>
-        <ns0:t>Text after second heading</ns0:t>
-      </ns0:r>
-    </ns0:p>
-    <ns0:p>
-      <ns0:pPr>
-        <ns0:pStyle ns0:val="Heading3"/>
-      </ns0:pPr>
-      <ns0:r>
-        <ns0:t>1.1.1 H3</ns0:t>
+        <ns0:t xml:space="preserve">Text after second heading reference to section </ns0:t>
+      </ns0:r>
+    </ns0:p>
+    <ns0:p>
+      <ns0:r>
+        <ns0:drawing>
+          <ns0:inline xmlns:ns0="http://schemas.openxmlformats.org/drawingml/2006/wordprocessingDrawing" distT="0" distR="0" distL="0" distB="0">
+            <ns0:extent cy="3048000" cx="3048000"/>
+            <ns0:effectExtent r="0" b="0" l="25400" t="0"/>
+            <ns0:docPr id="2" descr="Captions not implemented - TBD" name="Picture 1"/>
+            <ns0:cNvGraphicFramePr>
+              <ns0:graphicFrameLocks xmlns:ns0="http://schemas.openxmlformats.org/drawingml/2006/main" noChangeAspect="1"/>
+            </ns0:cNvGraphicFramePr>
+            <ns0:graphic xmlns:ns0="http://schemas.openxmlformats.org/drawingml/2006/main">
+              <ns0:graphicData uri="http://schemas.openxmlformats.org/drawingml/2006/picture">
+                <ns0:pic xmlns:ns0="http://schemas.openxmlformats.org/drawingml/2006/picture">
+                  <ns0:nvPicPr>
+                    <ns0:cNvPr id="0" descr="Captions not implemented - TBD" name="Picture 1"/>
+                    <ns0:cNvPicPr>
+                      <ns0:picLocks xmlns:ns0="http://schemas.openxmlformats.org/drawingml/2006/main" noChangeArrowheads="1" noChangeAspect="1"/>
+                    </ns0:cNvPicPr>
+                  </ns0:nvPicPr>
+                  <ns0:blipFill>
+                    <ns0:blip xmlns:ns0="http://schemas.openxmlformats.org/drawingml/2006/main" xmlns:ns1="http://schemas.openxmlformats.org/officeDocument/2006/relationships" ns1:embed="rId7"/>
+                    <ns0:srcRect xmlns:ns0="http://schemas.openxmlformats.org/drawingml/2006/main"/>
+                    <ns0:stretch xmlns:ns0="http://schemas.openxmlformats.org/drawingml/2006/main">
+                      <ns0:fillRect/>
+                    </ns0:stretch>
+                  </ns0:blipFill>
+                  <ns0:spPr bwMode="auto">
+                    <ns0:xfrm xmlns:ns0="http://schemas.openxmlformats.org/drawingml/2006/main" flipV="false" rot="0" flipH="false">
+                      <ns0:off y="0" x="0"/>
+                      <ns0:ext cy="3048000" cx="3048000"/>
+                    </ns0:xfrm>
+                    <ns0:prstGeom xmlns:ns0="http://schemas.openxmlformats.org/drawingml/2006/main" prst="rect">
+                      <ns0:avLst/>
+                    </ns0:prstGeom>
+                  </ns0:spPr>
+                </ns0:pic>
+              </ns0:graphicData>
+            </ns0:graphic>
+          </ns0:inline>
+        </ns0:drawing>
       </ns0:r>
     </ns0:p>
     <ns0:p>
@@ -63,15 +97,15 @@
       </ns0:pPr>
       <ns0:r>
         <ns0:rPr/>
-        <ns0:t>Text after third heading</ns0:t>
-      </ns0:r>
-    </ns0:p>
-    <ns0:p>
-      <ns0:pPr>
-        <ns0:pStyle ns0:val="Heading4"/>
-      </ns0:pPr>
-      <ns0:r>
-        <ns0:t>1.1.1.1 H4</ns0:t>
+        <ns0:t/>
+      </ns0:r>
+    </ns0:p>
+    <ns0:p>
+      <ns0:pPr>
+        <ns0:pStyle ns0:val="Heading3"/>
+      </ns0:pPr>
+      <ns0:r>
+        <ns0:t>1.1.1 H3</ns0:t>
       </ns0:r>
     </ns0:p>
     <ns0:p>
@@ -81,7 +115,165 @@
       </ns0:pPr>
       <ns0:r>
         <ns0:rPr/>
+        <ns0:t>Text after third heading</ns0:t>
+      </ns0:r>
+    </ns0:p>
+    <ns0:p>
+      <ns0:pPr>
+        <ns0:pStyle ns0:val="Heading4"/>
+      </ns0:pPr>
+      <ns0:r>
+        <ns0:t>1.1.1.1 H4</ns0:t>
+      </ns0:r>
+    </ns0:p>
+    <ns0:p>
+      <ns0:pPr>
+        <ns0:pStyle ns0:val="BodyText"/>
+        <ns0:jc ns0:val="left"/>
+      </ns0:pPr>
+      <ns0:r>
+        <ns0:rPr/>
+        <ns0:t/>
+      </ns0:r>
+    </ns0:p>
+    <ns0:p>
+      <ns0:r>
+        <ns0:drawing>
+          <ns0:inline xmlns:ns0="http://schemas.openxmlformats.org/drawingml/2006/wordprocessingDrawing" distT="0" distR="0" distL="0" distB="0">
+            <ns0:extent cy="3048000" cx="3048000"/>
+            <ns0:effectExtent r="0" b="0" l="25400" t="0"/>
+            <ns0:docPr id="2" descr="Captions not implemented - TBD" name="Picture 1"/>
+            <ns0:cNvGraphicFramePr>
+              <ns0:graphicFrameLocks xmlns:ns0="http://schemas.openxmlformats.org/drawingml/2006/main" noChangeAspect="1"/>
+            </ns0:cNvGraphicFramePr>
+            <ns0:graphic xmlns:ns0="http://schemas.openxmlformats.org/drawingml/2006/main">
+              <ns0:graphicData uri="http://schemas.openxmlformats.org/drawingml/2006/picture">
+                <ns0:pic xmlns:ns0="http://schemas.openxmlformats.org/drawingml/2006/picture">
+                  <ns0:nvPicPr>
+                    <ns0:cNvPr id="0" descr="Captions not implemented - TBD" name="Picture 1"/>
+                    <ns0:cNvPicPr>
+                      <ns0:picLocks xmlns:ns0="http://schemas.openxmlformats.org/drawingml/2006/main" noChangeArrowheads="1" noChangeAspect="1"/>
+                    </ns0:cNvPicPr>
+                  </ns0:nvPicPr>
+                  <ns0:blipFill>
+                    <ns0:blip xmlns:ns0="http://schemas.openxmlformats.org/drawingml/2006/main" xmlns:ns1="http://schemas.openxmlformats.org/officeDocument/2006/relationships" ns1:embed="rId8"/>
+                    <ns0:srcRect xmlns:ns0="http://schemas.openxmlformats.org/drawingml/2006/main"/>
+                    <ns0:stretch xmlns:ns0="http://schemas.openxmlformats.org/drawingml/2006/main">
+                      <ns0:fillRect/>
+                    </ns0:stretch>
+                  </ns0:blipFill>
+                  <ns0:spPr bwMode="auto">
+                    <ns0:xfrm xmlns:ns0="http://schemas.openxmlformats.org/drawingml/2006/main" flipV="false" rot="0" flipH="false">
+                      <ns0:off y="0" x="0"/>
+                      <ns0:ext cy="3048000" cx="3048000"/>
+                    </ns0:xfrm>
+                    <ns0:prstGeom xmlns:ns0="http://schemas.openxmlformats.org/drawingml/2006/main" prst="rect">
+                      <ns0:avLst/>
+                    </ns0:prstGeom>
+                  </ns0:spPr>
+                </ns0:pic>
+              </ns0:graphicData>
+            </ns0:graphic>
+          </ns0:inline>
+        </ns0:drawing>
+      </ns0:r>
+    </ns0:p>
+    <ns0:p>
+      <ns0:pPr>
+        <ns0:pStyle ns0:val="BodyText"/>
+        <ns0:jc ns0:val="left"/>
+      </ns0:pPr>
+      <ns0:r>
+        <ns0:rPr/>
+        <ns0:t/>
+      </ns0:r>
+    </ns0:p>
+    <ns0:p>
+      <ns0:pPr>
+        <ns0:pStyle ns0:val="BodyText"/>
+        <ns0:jc ns0:val="left"/>
+      </ns0:pPr>
+      <ns0:r>
+        <ns0:rPr/>
         <ns0:t>Text after fourth heading</ns0:t>
+      </ns0:r>
+    </ns0:p>
+    <ns0:p>
+      <ns0:pPr>
+        <ns0:pStyle ns0:val="BodyText"/>
+        <ns0:jc ns0:val="left"/>
+      </ns0:pPr>
+      <ns0:r>
+        <ns0:rPr/>
+        <ns0:t xml:space="preserve">Here is an image, </ns0:t>
+      </ns0:r>
+    </ns0:p>
+    <ns0:p>
+      <ns0:r>
+        <ns0:drawing>
+          <ns0:inline xmlns:ns0="http://schemas.openxmlformats.org/drawingml/2006/wordprocessingDrawing" distT="0" distR="0" distL="0" distB="0">
+            <ns0:extent cy="3048000" cx="3048000"/>
+            <ns0:effectExtent r="0" b="0" l="25400" t="0"/>
+            <ns0:docPr id="2" descr="Captions not implemented - TBD" name="Picture 1"/>
+            <ns0:cNvGraphicFramePr>
+              <ns0:graphicFrameLocks xmlns:ns0="http://schemas.openxmlformats.org/drawingml/2006/main" noChangeAspect="1"/>
+            </ns0:cNvGraphicFramePr>
+            <ns0:graphic xmlns:ns0="http://schemas.openxmlformats.org/drawingml/2006/main">
+              <ns0:graphicData uri="http://schemas.openxmlformats.org/drawingml/2006/picture">
+                <ns0:pic xmlns:ns0="http://schemas.openxmlformats.org/drawingml/2006/picture">
+                  <ns0:nvPicPr>
+                    <ns0:cNvPr id="0" descr="Captions not implemented - TBD" name="Picture 1"/>
+                    <ns0:cNvPicPr>
+                      <ns0:picLocks xmlns:ns0="http://schemas.openxmlformats.org/drawingml/2006/main" noChangeArrowheads="1" noChangeAspect="1"/>
+                    </ns0:cNvPicPr>
+                  </ns0:nvPicPr>
+                  <ns0:blipFill>
+                    <ns0:blip xmlns:ns0="http://schemas.openxmlformats.org/drawingml/2006/main" xmlns:ns1="http://schemas.openxmlformats.org/officeDocument/2006/relationships" ns1:embed="rId9"/>
+                    <ns0:srcRect xmlns:ns0="http://schemas.openxmlformats.org/drawingml/2006/main"/>
+                    <ns0:stretch xmlns:ns0="http://schemas.openxmlformats.org/drawingml/2006/main">
+                      <ns0:fillRect/>
+                    </ns0:stretch>
+                  </ns0:blipFill>
+                  <ns0:spPr bwMode="auto">
+                    <ns0:xfrm xmlns:ns0="http://schemas.openxmlformats.org/drawingml/2006/main" flipV="false" rot="0" flipH="false">
+                      <ns0:off y="0" x="0"/>
+                      <ns0:ext cy="3048000" cx="3048000"/>
+                    </ns0:xfrm>
+                    <ns0:prstGeom xmlns:ns0="http://schemas.openxmlformats.org/drawingml/2006/main" prst="rect">
+                      <ns0:avLst/>
+                    </ns0:prstGeom>
+                  </ns0:spPr>
+                </ns0:pic>
+              </ns0:graphicData>
+            </ns0:graphic>
+          </ns0:inline>
+        </ns0:drawing>
+      </ns0:r>
+    </ns0:p>
+    <ns0:p>
+      <ns0:pPr>
+        <ns0:pStyle ns0:val="BodyText"/>
+        <ns0:jc ns0:val="left"/>
+      </ns0:pPr>
+      <ns0:r>
+        <ns0:rPr/>
+        <ns0:t>, which I am attempting to put inline with a paragraph</ns0:t>
+      </ns0:r>
+    </ns0:p>
+    <ns0:p>
+      <ns0:pPr>
+        <ns0:pStyle ns0:val="Heading1"/>
+      </ns0:pPr>
+      <ns0:r>
+        <ns0:t>2. If you don't see the images</ns0:t>
+      </ns0:r>
+    </ns0:p>
+    <ns0:p>
+      <ns0:pPr>
+        <ns0:pStyle ns0:val="Heading2"/>
+      </ns0:pPr>
+      <ns0:r>
+        <ns0:t>2.1 you may be encountering the relative path bug</ns0:t>
       </ns0:r>
     </ns0:p>
   </ns0:body>

</xml_diff>

<commit_message>
Intermediate commit to allow (safe) line ending change Significant rework to move settings to json where they belong Probably need to convert strings to ints
</commit_message>
<xml_diff>
--- a/test/output.docx
+++ b/test/output.docx
@@ -1,282 +1,7 @@
 
 <file path=word/document.xml><?xml version="1.0" encoding="utf-8"?>
 <ns0:document xmlns:ns0="http://schemas.openxmlformats.org/wordprocessingml/2006/main">
-  <ns0:body>
-    <ns0:p>
-      <ns0:pPr>
-        <ns0:pStyle ns0:val="BodyText"/>
-        <ns0:jc ns0:val="left"/>
-      </ns0:pPr>
-      <ns0:r>
-        <ns0:rPr/>
-        <ns0:t>text in front of first heading...</ns0:t>
-      </ns0:r>
-    </ns0:p>
-    <ns0:p>
-      <ns0:pPr>
-        <ns0:pStyle ns0:val="Heading1"/>
-      </ns0:pPr>
-      <ns0:r>
-        <ns0:t>1. H1</ns0:t>
-      </ns0:r>
-    </ns0:p>
-    <ns0:p>
-      <ns0:pPr>
-        <ns0:pStyle ns0:val="BodyText"/>
-        <ns0:jc ns0:val="left"/>
-      </ns0:pPr>
-      <ns0:r>
-        <ns0:rPr/>
-        <ns0:t>Text after first heading</ns0:t>
-      </ns0:r>
-    </ns0:p>
-    <ns0:p>
-      <ns0:pPr>
-        <ns0:pStyle ns0:val="Heading2"/>
-      </ns0:pPr>
-      <ns0:r>
-        <ns0:t>1.1 H2</ns0:t>
-      </ns0:r>
-    </ns0:p>
-    <ns0:p>
-      <ns0:pPr>
-        <ns0:pStyle ns0:val="BodyText"/>
-        <ns0:jc ns0:val="left"/>
-      </ns0:pPr>
-      <ns0:r>
-        <ns0:rPr/>
-        <ns0:t xml:space="preserve">Text after second heading reference to section </ns0:t>
-      </ns0:r>
-    </ns0:p>
-    <ns0:p>
-      <ns0:r>
-        <ns0:drawing>
-          <ns0:inline xmlns:ns0="http://schemas.openxmlformats.org/drawingml/2006/wordprocessingDrawing" distT="0" distR="0" distL="0" distB="0">
-            <ns0:extent cy="3048000" cx="3048000"/>
-            <ns0:effectExtent r="0" b="0" l="25400" t="0"/>
-            <ns0:docPr id="2" descr="Captions not implemented - TBD" name="Picture 1"/>
-            <ns0:cNvGraphicFramePr>
-              <ns0:graphicFrameLocks xmlns:ns0="http://schemas.openxmlformats.org/drawingml/2006/main" noChangeAspect="1"/>
-            </ns0:cNvGraphicFramePr>
-            <ns0:graphic xmlns:ns0="http://schemas.openxmlformats.org/drawingml/2006/main">
-              <ns0:graphicData uri="http://schemas.openxmlformats.org/drawingml/2006/picture">
-                <ns0:pic xmlns:ns0="http://schemas.openxmlformats.org/drawingml/2006/picture">
-                  <ns0:nvPicPr>
-                    <ns0:cNvPr id="0" descr="Captions not implemented - TBD" name="Picture 1"/>
-                    <ns0:cNvPicPr>
-                      <ns0:picLocks xmlns:ns0="http://schemas.openxmlformats.org/drawingml/2006/main" noChangeArrowheads="1" noChangeAspect="1"/>
-                    </ns0:cNvPicPr>
-                  </ns0:nvPicPr>
-                  <ns0:blipFill>
-                    <ns0:blip xmlns:ns0="http://schemas.openxmlformats.org/drawingml/2006/main" xmlns:ns1="http://schemas.openxmlformats.org/officeDocument/2006/relationships" ns1:embed="rId7"/>
-                    <ns0:srcRect xmlns:ns0="http://schemas.openxmlformats.org/drawingml/2006/main"/>
-                    <ns0:stretch xmlns:ns0="http://schemas.openxmlformats.org/drawingml/2006/main">
-                      <ns0:fillRect/>
-                    </ns0:stretch>
-                  </ns0:blipFill>
-                  <ns0:spPr bwMode="auto">
-                    <ns0:xfrm xmlns:ns0="http://schemas.openxmlformats.org/drawingml/2006/main" flipV="false" rot="0" flipH="false">
-                      <ns0:off y="0" x="0"/>
-                      <ns0:ext cy="3048000" cx="3048000"/>
-                    </ns0:xfrm>
-                    <ns0:prstGeom xmlns:ns0="http://schemas.openxmlformats.org/drawingml/2006/main" prst="rect">
-                      <ns0:avLst/>
-                    </ns0:prstGeom>
-                  </ns0:spPr>
-                </ns0:pic>
-              </ns0:graphicData>
-            </ns0:graphic>
-          </ns0:inline>
-        </ns0:drawing>
-      </ns0:r>
-    </ns0:p>
-    <ns0:p>
-      <ns0:pPr>
-        <ns0:pStyle ns0:val="BodyText"/>
-        <ns0:jc ns0:val="left"/>
-      </ns0:pPr>
-      <ns0:r>
-        <ns0:rPr/>
-        <ns0:t/>
-      </ns0:r>
-    </ns0:p>
-    <ns0:p>
-      <ns0:pPr>
-        <ns0:pStyle ns0:val="Heading3"/>
-      </ns0:pPr>
-      <ns0:r>
-        <ns0:t>1.1.1 H3</ns0:t>
-      </ns0:r>
-    </ns0:p>
-    <ns0:p>
-      <ns0:pPr>
-        <ns0:pStyle ns0:val="BodyText"/>
-        <ns0:jc ns0:val="left"/>
-      </ns0:pPr>
-      <ns0:r>
-        <ns0:rPr/>
-        <ns0:t>Text after third heading</ns0:t>
-      </ns0:r>
-    </ns0:p>
-    <ns0:p>
-      <ns0:pPr>
-        <ns0:pStyle ns0:val="Heading4"/>
-      </ns0:pPr>
-      <ns0:r>
-        <ns0:t>1.1.1.1 H4</ns0:t>
-      </ns0:r>
-    </ns0:p>
-    <ns0:p>
-      <ns0:pPr>
-        <ns0:pStyle ns0:val="BodyText"/>
-        <ns0:jc ns0:val="left"/>
-      </ns0:pPr>
-      <ns0:r>
-        <ns0:rPr/>
-        <ns0:t/>
-      </ns0:r>
-    </ns0:p>
-    <ns0:p>
-      <ns0:r>
-        <ns0:drawing>
-          <ns0:inline xmlns:ns0="http://schemas.openxmlformats.org/drawingml/2006/wordprocessingDrawing" distT="0" distR="0" distL="0" distB="0">
-            <ns0:extent cy="3048000" cx="3048000"/>
-            <ns0:effectExtent r="0" b="0" l="25400" t="0"/>
-            <ns0:docPr id="2" descr="Captions not implemented - TBD" name="Picture 1"/>
-            <ns0:cNvGraphicFramePr>
-              <ns0:graphicFrameLocks xmlns:ns0="http://schemas.openxmlformats.org/drawingml/2006/main" noChangeAspect="1"/>
-            </ns0:cNvGraphicFramePr>
-            <ns0:graphic xmlns:ns0="http://schemas.openxmlformats.org/drawingml/2006/main">
-              <ns0:graphicData uri="http://schemas.openxmlformats.org/drawingml/2006/picture">
-                <ns0:pic xmlns:ns0="http://schemas.openxmlformats.org/drawingml/2006/picture">
-                  <ns0:nvPicPr>
-                    <ns0:cNvPr id="0" descr="Captions not implemented - TBD" name="Picture 1"/>
-                    <ns0:cNvPicPr>
-                      <ns0:picLocks xmlns:ns0="http://schemas.openxmlformats.org/drawingml/2006/main" noChangeArrowheads="1" noChangeAspect="1"/>
-                    </ns0:cNvPicPr>
-                  </ns0:nvPicPr>
-                  <ns0:blipFill>
-                    <ns0:blip xmlns:ns0="http://schemas.openxmlformats.org/drawingml/2006/main" xmlns:ns1="http://schemas.openxmlformats.org/officeDocument/2006/relationships" ns1:embed="rId8"/>
-                    <ns0:srcRect xmlns:ns0="http://schemas.openxmlformats.org/drawingml/2006/main"/>
-                    <ns0:stretch xmlns:ns0="http://schemas.openxmlformats.org/drawingml/2006/main">
-                      <ns0:fillRect/>
-                    </ns0:stretch>
-                  </ns0:blipFill>
-                  <ns0:spPr bwMode="auto">
-                    <ns0:xfrm xmlns:ns0="http://schemas.openxmlformats.org/drawingml/2006/main" flipV="false" rot="0" flipH="false">
-                      <ns0:off y="0" x="0"/>
-                      <ns0:ext cy="3048000" cx="3048000"/>
-                    </ns0:xfrm>
-                    <ns0:prstGeom xmlns:ns0="http://schemas.openxmlformats.org/drawingml/2006/main" prst="rect">
-                      <ns0:avLst/>
-                    </ns0:prstGeom>
-                  </ns0:spPr>
-                </ns0:pic>
-              </ns0:graphicData>
-            </ns0:graphic>
-          </ns0:inline>
-        </ns0:drawing>
-      </ns0:r>
-    </ns0:p>
-    <ns0:p>
-      <ns0:pPr>
-        <ns0:pStyle ns0:val="BodyText"/>
-        <ns0:jc ns0:val="left"/>
-      </ns0:pPr>
-      <ns0:r>
-        <ns0:rPr/>
-        <ns0:t/>
-      </ns0:r>
-    </ns0:p>
-    <ns0:p>
-      <ns0:pPr>
-        <ns0:pStyle ns0:val="BodyText"/>
-        <ns0:jc ns0:val="left"/>
-      </ns0:pPr>
-      <ns0:r>
-        <ns0:rPr/>
-        <ns0:t>Text after fourth heading</ns0:t>
-      </ns0:r>
-    </ns0:p>
-    <ns0:p>
-      <ns0:pPr>
-        <ns0:pStyle ns0:val="BodyText"/>
-        <ns0:jc ns0:val="left"/>
-      </ns0:pPr>
-      <ns0:r>
-        <ns0:rPr/>
-        <ns0:t xml:space="preserve">Here is an image, </ns0:t>
-      </ns0:r>
-    </ns0:p>
-    <ns0:p>
-      <ns0:r>
-        <ns0:drawing>
-          <ns0:inline xmlns:ns0="http://schemas.openxmlformats.org/drawingml/2006/wordprocessingDrawing" distT="0" distR="0" distL="0" distB="0">
-            <ns0:extent cy="3048000" cx="3048000"/>
-            <ns0:effectExtent r="0" b="0" l="25400" t="0"/>
-            <ns0:docPr id="2" descr="Captions not implemented - TBD" name="Picture 1"/>
-            <ns0:cNvGraphicFramePr>
-              <ns0:graphicFrameLocks xmlns:ns0="http://schemas.openxmlformats.org/drawingml/2006/main" noChangeAspect="1"/>
-            </ns0:cNvGraphicFramePr>
-            <ns0:graphic xmlns:ns0="http://schemas.openxmlformats.org/drawingml/2006/main">
-              <ns0:graphicData uri="http://schemas.openxmlformats.org/drawingml/2006/picture">
-                <ns0:pic xmlns:ns0="http://schemas.openxmlformats.org/drawingml/2006/picture">
-                  <ns0:nvPicPr>
-                    <ns0:cNvPr id="0" descr="Captions not implemented - TBD" name="Picture 1"/>
-                    <ns0:cNvPicPr>
-                      <ns0:picLocks xmlns:ns0="http://schemas.openxmlformats.org/drawingml/2006/main" noChangeArrowheads="1" noChangeAspect="1"/>
-                    </ns0:cNvPicPr>
-                  </ns0:nvPicPr>
-                  <ns0:blipFill>
-                    <ns0:blip xmlns:ns0="http://schemas.openxmlformats.org/drawingml/2006/main" xmlns:ns1="http://schemas.openxmlformats.org/officeDocument/2006/relationships" ns1:embed="rId9"/>
-                    <ns0:srcRect xmlns:ns0="http://schemas.openxmlformats.org/drawingml/2006/main"/>
-                    <ns0:stretch xmlns:ns0="http://schemas.openxmlformats.org/drawingml/2006/main">
-                      <ns0:fillRect/>
-                    </ns0:stretch>
-                  </ns0:blipFill>
-                  <ns0:spPr bwMode="auto">
-                    <ns0:xfrm xmlns:ns0="http://schemas.openxmlformats.org/drawingml/2006/main" flipV="false" rot="0" flipH="false">
-                      <ns0:off y="0" x="0"/>
-                      <ns0:ext cy="3048000" cx="3048000"/>
-                    </ns0:xfrm>
-                    <ns0:prstGeom xmlns:ns0="http://schemas.openxmlformats.org/drawingml/2006/main" prst="rect">
-                      <ns0:avLst/>
-                    </ns0:prstGeom>
-                  </ns0:spPr>
-                </ns0:pic>
-              </ns0:graphicData>
-            </ns0:graphic>
-          </ns0:inline>
-        </ns0:drawing>
-      </ns0:r>
-    </ns0:p>
-    <ns0:p>
-      <ns0:pPr>
-        <ns0:pStyle ns0:val="BodyText"/>
-        <ns0:jc ns0:val="left"/>
-      </ns0:pPr>
-      <ns0:r>
-        <ns0:rPr/>
-        <ns0:t>, which I am attempting to put inline with a paragraph</ns0:t>
-      </ns0:r>
-    </ns0:p>
-    <ns0:p>
-      <ns0:pPr>
-        <ns0:pStyle ns0:val="Heading1"/>
-      </ns0:pPr>
-      <ns0:r>
-        <ns0:t>2. If you don't see the images</ns0:t>
-      </ns0:r>
-    </ns0:p>
-    <ns0:p>
-      <ns0:pPr>
-        <ns0:pStyle ns0:val="Heading2"/>
-      </ns0:pPr>
-      <ns0:r>
-        <ns0:t>2.1 you may be encountering the relative path bug</ns0:t>
-      </ns0:r>
-    </ns0:p>
-  </ns0:body>
+  <ns0:body/>
 </ns0:document>
 </file>
 

</xml_diff>

<commit_message>
Nearing a functioning test
</commit_message>
<xml_diff>
--- a/test/output.docx
+++ b/test/output.docx
@@ -40,16 +40,6 @@
     </ns0:p>
     <ns0:p>
       <ns0:pPr>
-        <ns0:pStyle ns0:val="BodyText"/>
-        <ns0:jc ns0:val="left"/>
-      </ns0:pPr>
-      <ns0:r>
-        <ns0:rPr/>
-        <ns0:t xml:space="preserve">Text after second heading reference to section </ns0:t>
-      </ns0:r>
-    </ns0:p>
-    <ns0:p>
-      <ns0:pPr>
         <ns0:pStyle ns0:val="Heading3"/>
       </ns0:pPr>
       <ns0:r>
@@ -85,13 +75,55 @@
       </ns0:r>
     </ns0:p>
     <ns0:p>
+      <ns0:r>
+        <ns0:drawing>
+          <ns0:inline xmlns:ns0="http://schemas.openxmlformats.org/drawingml/2006/wordprocessingDrawing" distT="0" distR="0" distL="0" distB="0">
+            <ns0:extent cy="6096000" cx="6096000"/>
+            <ns0:effectExtent r="0" b="0" l="25400" t="0"/>
+            <ns0:docPr id="2" descr="Captions not implemented - TBD" name="Picture 1"/>
+            <ns0:cNvGraphicFramePr>
+              <ns0:graphicFrameLocks xmlns:ns0="http://schemas.openxmlformats.org/drawingml/2006/main" noChangeAspect="1"/>
+            </ns0:cNvGraphicFramePr>
+            <ns0:graphic xmlns:ns0="http://schemas.openxmlformats.org/drawingml/2006/main">
+              <ns0:graphicData uri="http://schemas.openxmlformats.org/drawingml/2006/picture">
+                <ns0:pic xmlns:ns0="http://schemas.openxmlformats.org/drawingml/2006/picture">
+                  <ns0:nvPicPr>
+                    <ns0:cNvPr id="0" descr="Captions not implemented - TBD" name="Picture 1"/>
+                    <ns0:cNvPicPr>
+                      <ns0:picLocks xmlns:ns0="http://schemas.openxmlformats.org/drawingml/2006/main" noChangeArrowheads="1" noChangeAspect="1"/>
+                    </ns0:cNvPicPr>
+                  </ns0:nvPicPr>
+                  <ns0:blipFill>
+                    <ns0:blip xmlns:ns0="http://schemas.openxmlformats.org/drawingml/2006/main" xmlns:ns1="http://schemas.openxmlformats.org/officeDocument/2006/relationships" ns1:embed="rId7"/>
+                    <ns0:srcRect xmlns:ns0="http://schemas.openxmlformats.org/drawingml/2006/main"/>
+                    <ns0:stretch xmlns:ns0="http://schemas.openxmlformats.org/drawingml/2006/main">
+                      <ns0:fillRect/>
+                    </ns0:stretch>
+                  </ns0:blipFill>
+                  <ns0:spPr bwMode="auto">
+                    <ns0:xfrm xmlns:ns0="http://schemas.openxmlformats.org/drawingml/2006/main" flipV="false" rot="0" flipH="false">
+                      <ns0:off y="0" x="0"/>
+                      <ns0:ext cy="6096000" cx="6096000"/>
+                    </ns0:xfrm>
+                    <ns0:prstGeom xmlns:ns0="http://schemas.openxmlformats.org/drawingml/2006/main" prst="rect">
+                      <ns0:avLst/>
+                    </ns0:prstGeom>
+                  </ns0:spPr>
+                </ns0:pic>
+              </ns0:graphicData>
+            </ns0:graphic>
+          </ns0:inline>
+        </ns0:drawing>
+      </ns0:r>
+    </ns0:p>
+    <ns0:p>
       <ns0:pPr>
         <ns0:pStyle ns0:val="BodyText"/>
         <ns0:jc ns0:val="left"/>
       </ns0:pPr>
       <ns0:r>
         <ns0:rPr/>
-        <ns0:t>Text after fourth heading</ns0:t>
+        <ns0:t/>
       </ns0:r>
     </ns0:p>
     <ns0:p>
@@ -101,7 +133,69 @@
       </ns0:pPr>
       <ns0:r>
         <ns0:rPr/>
+        <ns0:t>Text after fourth heading</ns0:t>
+      </ns0:r>
+    </ns0:p>
+    <ns0:p>
+      <ns0:pPr>
+        <ns0:pStyle ns0:val="BodyText"/>
+        <ns0:jc ns0:val="left"/>
+      </ns0:pPr>
+      <ns0:r>
+        <ns0:rPr/>
         <ns0:t xml:space="preserve">Here is an image, </ns0:t>
+      </ns0:r>
+    </ns0:p>
+    <ns0:p>
+      <ns0:r>
+        <ns0:drawing>
+          <ns0:inline xmlns:ns0="http://schemas.openxmlformats.org/drawingml/2006/wordprocessingDrawing" distT="0" distR="0" distL="0" distB="0">
+            <ns0:extent cy="3048000" cx="3048000"/>
+            <ns0:effectExtent r="0" b="0" l="25400" t="0"/>
+            <ns0:docPr id="2" descr="Captions not implemented - TBD" name="Picture 1"/>
+            <ns0:cNvGraphicFramePr>
+              <ns0:graphicFrameLocks xmlns:ns0="http://schemas.openxmlformats.org/drawingml/2006/main" noChangeAspect="1"/>
+            </ns0:cNvGraphicFramePr>
+            <ns0:graphic xmlns:ns0="http://schemas.openxmlformats.org/drawingml/2006/main">
+              <ns0:graphicData uri="http://schemas.openxmlformats.org/drawingml/2006/picture">
+                <ns0:pic xmlns:ns0="http://schemas.openxmlformats.org/drawingml/2006/picture">
+                  <ns0:nvPicPr>
+                    <ns0:cNvPr id="0" descr="Captions not implemented - TBD" name="Picture 1"/>
+                    <ns0:cNvPicPr>
+                      <ns0:picLocks xmlns:ns0="http://schemas.openxmlformats.org/drawingml/2006/main" noChangeArrowheads="1" noChangeAspect="1"/>
+                    </ns0:cNvPicPr>
+                  </ns0:nvPicPr>
+                  <ns0:blipFill>
+                    <ns0:blip xmlns:ns0="http://schemas.openxmlformats.org/drawingml/2006/main" xmlns:ns1="http://schemas.openxmlformats.org/officeDocument/2006/relationships" ns1:embed="rId8"/>
+                    <ns0:srcRect xmlns:ns0="http://schemas.openxmlformats.org/drawingml/2006/main"/>
+                    <ns0:stretch xmlns:ns0="http://schemas.openxmlformats.org/drawingml/2006/main">
+                      <ns0:fillRect/>
+                    </ns0:stretch>
+                  </ns0:blipFill>
+                  <ns0:spPr bwMode="auto">
+                    <ns0:xfrm xmlns:ns0="http://schemas.openxmlformats.org/drawingml/2006/main" flipV="false" rot="0" flipH="false">
+                      <ns0:off y="0" x="0"/>
+                      <ns0:ext cy="3048000" cx="3048000"/>
+                    </ns0:xfrm>
+                    <ns0:prstGeom xmlns:ns0="http://schemas.openxmlformats.org/drawingml/2006/main" prst="rect">
+                      <ns0:avLst/>
+                    </ns0:prstGeom>
+                  </ns0:spPr>
+                </ns0:pic>
+              </ns0:graphicData>
+            </ns0:graphic>
+          </ns0:inline>
+        </ns0:drawing>
+      </ns0:r>
+    </ns0:p>
+    <ns0:p>
+      <ns0:pPr>
+        <ns0:pStyle ns0:val="BodyText"/>
+        <ns0:jc ns0:val="left"/>
+      </ns0:pPr>
+      <ns0:r>
+        <ns0:rPr/>
+        <ns0:t>, which I am attempting to put inline with a paragraph</ns0:t>
       </ns0:r>
     </ns0:p>
     <ns0:p>

</xml_diff>

<commit_message>
Intermediate commit passes the nose tests
</commit_message>
<xml_diff>
--- a/test/output.docx
+++ b/test/output.docx
@@ -36,6 +36,16 @@
       </ns0:pPr>
       <ns0:r>
         <ns0:t>1.1 H2</ns0:t>
+      </ns0:r>
+    </ns0:p>
+    <ns0:p>
+      <ns0:pPr>
+        <ns0:pStyle ns0:val="BodyText"/>
+        <ns0:jc ns0:val="left"/>
+      </ns0:pPr>
+      <ns0:r>
+        <ns0:rPr/>
+        <ns0:t xml:space="preserve"> (1.1.1.1, H4)</ns0:t>
       </ns0:r>
     </ns0:p>
     <ns0:p>

</xml_diff>

<commit_message>
additional tests and few changes - restore earlier clean
</commit_message>
<xml_diff>
--- a/test/output.docx
+++ b/test/output.docx
@@ -45,15 +45,7 @@
       </ns0:pPr>
       <ns0:r>
         <ns0:rPr/>
-        <ns0:t xml:space="preserve"> (1.1.1.1, H4)</ns0:t>
-      </ns0:r>
-    </ns0:p>
-    <ns0:p>
-      <ns0:pPr>
-        <ns0:pStyle ns0:val="Heading3"/>
-      </ns0:pPr>
-      <ns0:r>
-        <ns0:t>1.1.1 H3</ns0:t>
+        <ns0:t>??????????????????????????????????????????????????????????????????????????????????????????</ns0:t>
       </ns0:r>
     </ns0:p>
     <ns0:p>
@@ -63,15 +55,15 @@
       </ns0:pPr>
       <ns0:r>
         <ns0:rPr/>
-        <ns0:t>Text after third heading</ns0:t>
-      </ns0:r>
-    </ns0:p>
-    <ns0:p>
-      <ns0:pPr>
-        <ns0:pStyle ns0:val="Heading4"/>
-      </ns0:pPr>
-      <ns0:r>
-        <ns0:t>1.1.1.1 H4</ns0:t>
+        <ns0:t xml:space="preserve"> (1.1.1.1, H4)</ns0:t>
+      </ns0:r>
+    </ns0:p>
+    <ns0:p>
+      <ns0:pPr>
+        <ns0:pStyle ns0:val="Heading3"/>
+      </ns0:pPr>
+      <ns0:r>
+        <ns0:t>1.1.1 H3</ns0:t>
       </ns0:r>
     </ns0:p>
     <ns0:p>
@@ -81,7 +73,15 @@
       </ns0:pPr>
       <ns0:r>
         <ns0:rPr/>
-        <ns0:t/>
+        <ns0:t>Text after third heading</ns0:t>
+      </ns0:r>
+    </ns0:p>
+    <ns0:p>
+      <ns0:pPr>
+        <ns0:pStyle ns0:val="Heading4"/>
+      </ns0:pPr>
+      <ns0:r>
+        <ns0:t>1.1.1.1 H4</ns0:t>
       </ns0:r>
     </ns0:p>
     <ns0:p>
@@ -133,7 +133,7 @@
       </ns0:pPr>
       <ns0:r>
         <ns0:rPr/>
-        <ns0:t/>
+        <ns0:t>Text after fourth heading</ns0:t>
       </ns0:r>
     </ns0:p>
     <ns0:p>
@@ -143,7 +143,7 @@
       </ns0:pPr>
       <ns0:r>
         <ns0:rPr/>
-        <ns0:t>Text after fourth heading</ns0:t>
+        <ns0:t>This is a challenging paragraph because it has obnoxious unicode:???? arrow bullet???? round bullet???? regular dash</ns0:t>
       </ns0:r>
     </ns0:p>
     <ns0:p>

</xml_diff>